<commit_message>
Dashboard - Text adjusts in the notebooks
</commit_message>
<xml_diff>
--- a/report/ca2-cover-sheet.docx
+++ b/report/ca2-cover-sheet.docx
@@ -208,7 +208,11 @@
           <w:tcPr>
             <w:tcW w:w="6753" w:type="dxa"/>
           </w:tcPr>
-          <w:p/>
+          <w:p>
+            <w:r>
+              <w:t>Statistics and Machine Learning Analysis on the Irish Agriculture Sector</w:t>
+            </w:r>
+          </w:p>
         </w:tc>
       </w:tr>
       <w:tr>
@@ -443,7 +447,11 @@
           <w:tcPr>
             <w:tcW w:w="6753" w:type="dxa"/>
           </w:tcPr>
-          <w:p/>
+          <w:p>
+            <w:r>
+              <w:t>06/01/2023</w:t>
+            </w:r>
+          </w:p>
         </w:tc>
       </w:tr>
     </w:tbl>
@@ -559,21 +567,7 @@
               <w:rPr>
                 <w:rFonts w:cs="Arial"/>
               </w:rPr>
-              <w:t xml:space="preserve">By submitting this assessment, I confirm that I have read the CCT policy on Academic Misconduct and understand the implications of submitting work that is not my own or does not appropriately reference material </w:t>
-            </w:r>
-            <w:proofErr w:type="gramStart"/>
-            <w:r>
-              <w:rPr>
-                <w:rFonts w:cs="Arial"/>
-              </w:rPr>
-              <w:t>taken</w:t>
-            </w:r>
-            <w:proofErr w:type="gramEnd"/>
-            <w:r>
-              <w:rPr>
-                <w:rFonts w:cs="Arial"/>
-              </w:rPr>
-              <w:t xml:space="preserve"> from a third party or other source. I declare it to be my own work and that all material from third parties has been appropriately referenced. I further confirm that this work has not previously been submitted for assessment by myself or someone else in CCT College Dublin or any other higher education institution.</w:t>
+              <w:t>By submitting this assessment, I confirm that I have read the CCT policy on Academic Misconduct and understand the implications of submitting work that is not my own or does not appropriately reference material taken from a third party or other source. I declare it to be my own work and that all material from third parties has been appropriately referenced. I further confirm that this work has not previously been submitted for assessment by myself or someone else in CCT College Dublin or any other higher education institution.</w:t>
             </w:r>
           </w:p>
           <w:p>

</xml_diff>

<commit_message>
Final commit - Deadline
</commit_message>
<xml_diff>
--- a/report/ca2-cover-sheet.docx
+++ b/report/ca2-cover-sheet.docx
@@ -450,6 +450,38 @@
           <w:p>
             <w:r>
               <w:t>06/01/2023</w:t>
+            </w:r>
+          </w:p>
+        </w:tc>
+      </w:tr>
+      <w:tr>
+        <w:tc>
+          <w:tcPr>
+            <w:tcW w:w="2263" w:type="dxa"/>
+          </w:tcPr>
+          <w:p>
+            <w:pPr>
+              <w:rPr>
+                <w:b/>
+                <w:bCs/>
+              </w:rPr>
+            </w:pPr>
+            <w:r>
+              <w:rPr>
+                <w:b/>
+                <w:bCs/>
+              </w:rPr>
+              <w:t>Report word count</w:t>
+            </w:r>
+          </w:p>
+        </w:tc>
+        <w:tc>
+          <w:tcPr>
+            <w:tcW w:w="6753" w:type="dxa"/>
+          </w:tcPr>
+          <w:p>
+            <w:r>
+              <w:t>3,269</w:t>
             </w:r>
           </w:p>
         </w:tc>

</xml_diff>